<commit_message>
Add /__admin/config-ui and memory patch
</commit_message>
<xml_diff>
--- a/docs/notes/ingestion instructions.docx
+++ b/docs/notes/ingestion instructions.docx
@@ -384,6 +384,62 @@
     </w:p>
     <w:p>
       <w:pPr>
+        <w:numPr>
+          <w:ilvl w:val="1"/>
+          <w:numId w:val="1"/>
+        </w:numPr>
+        <w:spacing w:before="100" w:beforeAutospacing="1" w:after="100" w:afterAutospacing="1" w:line="240" w:lineRule="auto"/>
+        <w:rPr>
+          <w:rFonts w:ascii="Times New Roman" w:eastAsia="Times New Roman" w:hAnsi="Times New Roman" w:cs="Times New Roman"/>
+          <w:kern w:val="0"/>
+          <w14:ligatures w14:val="none"/>
+        </w:rPr>
+      </w:pPr>
+      <w:r>
+        <w:rPr>
+          <w:rFonts w:ascii="Times New Roman" w:eastAsia="Times New Roman" w:hAnsi="Times New Roman" w:cs="Times New Roman"/>
+          <w:kern w:val="0"/>
+          <w14:ligatures w14:val="none"/>
+        </w:rPr>
+        <w:t>/</w:t>
+      </w:r>
+      <w:proofErr w:type="gramStart"/>
+      <w:r>
+        <w:rPr>
+          <w:rFonts w:ascii="Times New Roman" w:eastAsia="Times New Roman" w:hAnsi="Times New Roman" w:cs="Times New Roman"/>
+          <w:kern w:val="0"/>
+          <w14:ligatures w14:val="none"/>
+        </w:rPr>
+        <w:t>data</w:t>
+      </w:r>
+      <w:proofErr w:type="gramEnd"/>
+      <w:r>
+        <w:rPr>
+          <w:rFonts w:ascii="Times New Roman" w:eastAsia="Times New Roman" w:hAnsi="Times New Roman" w:cs="Times New Roman"/>
+          <w:kern w:val="0"/>
+          <w14:ligatures w14:val="none"/>
+        </w:rPr>
+        <w:t xml:space="preserve">/careers/ </w:t>
+      </w:r>
+      <w:r>
+        <w:rPr>
+          <w:rFonts w:ascii="Times New Roman" w:eastAsia="Times New Roman" w:hAnsi="Times New Roman" w:cs="Times New Roman"/>
+          <w:kern w:val="0"/>
+          <w14:ligatures w14:val="none"/>
+        </w:rPr>
+        <w:t>→</w:t>
+      </w:r>
+      <w:r>
+        <w:rPr>
+          <w:rFonts w:ascii="Times New Roman" w:eastAsia="Times New Roman" w:hAnsi="Times New Roman" w:cs="Times New Roman"/>
+          <w:kern w:val="0"/>
+          <w14:ligatures w14:val="none"/>
+        </w:rPr>
+        <w:t xml:space="preserve"> Career database</w:t>
+      </w:r>
+    </w:p>
+    <w:p>
+      <w:pPr>
         <w:spacing w:before="100" w:beforeAutospacing="1" w:after="100" w:afterAutospacing="1" w:line="240" w:lineRule="auto"/>
         <w:rPr>
           <w:rFonts w:ascii="Times New Roman" w:eastAsia="Times New Roman" w:hAnsi="Times New Roman" w:cs="Times New Roman"/>
@@ -874,7 +930,6 @@
           <w:kern w:val="0"/>
           <w14:ligatures w14:val="none"/>
         </w:rPr>
-        <w:lastRenderedPageBreak/>
         <w:t>✅</w:t>
       </w:r>
       <w:r>
@@ -1262,224 +1317,6 @@
         <w:pict w14:anchorId="25AB94AF">
           <v:rect id="_x0000_i1025" alt="" style="width:468pt;height:.05pt;mso-width-percent:0;mso-height-percent:0;mso-width-percent:0;mso-height-percent:0" o:hralign="center" o:hrstd="t" o:hr="t" fillcolor="#a0a0a0" stroked="f"/>
         </w:pict>
-      </w:r>
-    </w:p>
-    <w:p>
-      <w:pPr>
-        <w:spacing w:before="100" w:beforeAutospacing="1" w:after="100" w:afterAutospacing="1" w:line="240" w:lineRule="auto"/>
-        <w:outlineLvl w:val="0"/>
-        <w:rPr>
-          <w:rFonts w:ascii="Times New Roman" w:eastAsia="Times New Roman" w:hAnsi="Times New Roman" w:cs="Times New Roman"/>
-          <w:b/>
-          <w:bCs/>
-          <w:kern w:val="36"/>
-          <w:sz w:val="48"/>
-          <w:szCs w:val="48"/>
-          <w14:ligatures w14:val="none"/>
-        </w:rPr>
-      </w:pPr>
-      <w:r>
-        <w:rPr>
-          <w:rFonts w:ascii="Apple Color Emoji" w:eastAsia="Times New Roman" w:hAnsi="Apple Color Emoji" w:cs="Apple Color Emoji"/>
-          <w:b/>
-          <w:bCs/>
-          <w:kern w:val="36"/>
-          <w:sz w:val="48"/>
-          <w:szCs w:val="48"/>
-          <w14:ligatures w14:val="none"/>
-        </w:rPr>
-        <w:t>🧹</w:t>
-      </w:r>
-      <w:r>
-        <w:rPr>
-          <w:rFonts w:ascii="Times New Roman" w:eastAsia="Times New Roman" w:hAnsi="Times New Roman" w:cs="Times New Roman"/>
-          <w:b/>
-          <w:bCs/>
-          <w:kern w:val="36"/>
-          <w:sz w:val="48"/>
-          <w:szCs w:val="48"/>
-          <w14:ligatures w14:val="none"/>
-        </w:rPr>
-        <w:t xml:space="preserve"> Final Tip for Future</w:t>
-      </w:r>
-    </w:p>
-    <w:p>
-      <w:pPr>
-        <w:spacing w:before="100" w:beforeAutospacing="1" w:after="100" w:afterAutospacing="1" w:line="240" w:lineRule="auto"/>
-        <w:rPr>
-          <w:rFonts w:ascii="Times New Roman" w:eastAsia="Times New Roman" w:hAnsi="Times New Roman" w:cs="Times New Roman"/>
-          <w:kern w:val="0"/>
-          <w14:ligatures w14:val="none"/>
-        </w:rPr>
-      </w:pPr>
-    </w:p>
-    <w:p>
-      <w:pPr>
-        <w:spacing w:before="100" w:beforeAutospacing="1" w:after="100" w:afterAutospacing="1" w:line="240" w:lineRule="auto"/>
-        <w:rPr>
-          <w:rFonts w:ascii="Times New Roman" w:eastAsia="Times New Roman" w:hAnsi="Times New Roman" w:cs="Times New Roman"/>
-          <w:kern w:val="0"/>
-          <w14:ligatures w14:val="none"/>
-        </w:rPr>
-      </w:pPr>
-      <w:r>
-        <w:rPr>
-          <w:rFonts w:ascii="Times New Roman" w:eastAsia="Times New Roman" w:hAnsi="Times New Roman" w:cs="Times New Roman"/>
-          <w:kern w:val="0"/>
-          <w14:ligatures w14:val="none"/>
-        </w:rPr>
-        <w:t>Soon we can even:</w:t>
-      </w:r>
-    </w:p>
-    <w:p>
-      <w:pPr>
-        <w:numPr>
-          <w:ilvl w:val="0"/>
-          <w:numId w:val="7"/>
-        </w:numPr>
-        <w:spacing w:before="100" w:beforeAutospacing="1" w:after="100" w:afterAutospacing="1" w:line="240" w:lineRule="auto"/>
-        <w:rPr>
-          <w:rFonts w:ascii="Times New Roman" w:eastAsia="Times New Roman" w:hAnsi="Times New Roman" w:cs="Times New Roman"/>
-          <w:kern w:val="0"/>
-          <w14:ligatures w14:val="none"/>
-        </w:rPr>
-      </w:pPr>
-      <w:r>
-        <w:rPr>
-          <w:rFonts w:ascii="Times New Roman" w:eastAsia="Times New Roman" w:hAnsi="Times New Roman" w:cs="Times New Roman"/>
-          <w:kern w:val="0"/>
-          <w14:ligatures w14:val="none"/>
-        </w:rPr>
-        <w:t>Build a “Watch and Auto-Ingest” script to auto-detect new files</w:t>
-      </w:r>
-    </w:p>
-    <w:p>
-      <w:pPr>
-        <w:numPr>
-          <w:ilvl w:val="0"/>
-          <w:numId w:val="7"/>
-        </w:numPr>
-        <w:spacing w:before="100" w:beforeAutospacing="1" w:after="100" w:afterAutospacing="1" w:line="240" w:lineRule="auto"/>
-        <w:rPr>
-          <w:rFonts w:ascii="Times New Roman" w:eastAsia="Times New Roman" w:hAnsi="Times New Roman" w:cs="Times New Roman"/>
-          <w:kern w:val="0"/>
-          <w14:ligatures w14:val="none"/>
-        </w:rPr>
-      </w:pPr>
-      <w:r>
-        <w:rPr>
-          <w:rFonts w:ascii="Times New Roman" w:eastAsia="Times New Roman" w:hAnsi="Times New Roman" w:cs="Times New Roman"/>
-          <w:kern w:val="0"/>
-          <w14:ligatures w14:val="none"/>
-        </w:rPr>
-        <w:t>Build a simple dashboard for monitoring ingestion stats</w:t>
-      </w:r>
-    </w:p>
-    <w:p>
-      <w:pPr>
-        <w:spacing w:before="100" w:beforeAutospacing="1" w:after="100" w:afterAutospacing="1" w:line="240" w:lineRule="auto"/>
-        <w:rPr>
-          <w:rFonts w:ascii="Times New Roman" w:eastAsia="Times New Roman" w:hAnsi="Times New Roman" w:cs="Times New Roman"/>
-          <w:kern w:val="0"/>
-          <w14:ligatures w14:val="none"/>
-        </w:rPr>
-      </w:pPr>
-    </w:p>
-    <w:p>
-      <w:pPr>
-        <w:spacing w:before="100" w:beforeAutospacing="1" w:after="100" w:afterAutospacing="1" w:line="240" w:lineRule="auto"/>
-        <w:rPr>
-          <w:rFonts w:ascii="Times New Roman" w:eastAsia="Times New Roman" w:hAnsi="Times New Roman" w:cs="Times New Roman"/>
-          <w:kern w:val="0"/>
-          <w14:ligatures w14:val="none"/>
-        </w:rPr>
-      </w:pPr>
-      <w:r>
-        <w:rPr>
-          <w:rFonts w:ascii="Times New Roman" w:eastAsia="Times New Roman" w:hAnsi="Times New Roman" w:cs="Times New Roman"/>
-          <w:kern w:val="0"/>
-          <w14:ligatures w14:val="none"/>
-        </w:rPr>
-        <w:lastRenderedPageBreak/>
-        <w:t>But today?</w:t>
-      </w:r>
-    </w:p>
-    <w:p>
-      <w:pPr>
-        <w:spacing w:before="100" w:beforeAutospacing="1" w:after="100" w:afterAutospacing="1" w:line="240" w:lineRule="auto"/>
-        <w:rPr>
-          <w:rFonts w:ascii="Times New Roman" w:eastAsia="Times New Roman" w:hAnsi="Times New Roman" w:cs="Times New Roman"/>
-          <w:kern w:val="0"/>
-          <w14:ligatures w14:val="none"/>
-        </w:rPr>
-      </w:pPr>
-      <w:r>
-        <w:rPr>
-          <w:rFonts w:ascii="Apple Color Emoji" w:eastAsia="Times New Roman" w:hAnsi="Apple Color Emoji" w:cs="Apple Color Emoji"/>
-          <w:kern w:val="0"/>
-          <w14:ligatures w14:val="none"/>
-        </w:rPr>
-        <w:t>✅</w:t>
-      </w:r>
-      <w:r>
-        <w:rPr>
-          <w:rFonts w:ascii="Times New Roman" w:eastAsia="Times New Roman" w:hAnsi="Times New Roman" w:cs="Times New Roman"/>
-          <w:kern w:val="0"/>
-          <w14:ligatures w14:val="none"/>
-        </w:rPr>
-        <w:t xml:space="preserve"> Clean.</w:t>
-      </w:r>
-    </w:p>
-    <w:p>
-      <w:pPr>
-        <w:spacing w:before="100" w:beforeAutospacing="1" w:after="100" w:afterAutospacing="1" w:line="240" w:lineRule="auto"/>
-        <w:rPr>
-          <w:rFonts w:ascii="Times New Roman" w:eastAsia="Times New Roman" w:hAnsi="Times New Roman" w:cs="Times New Roman"/>
-          <w:kern w:val="0"/>
-          <w14:ligatures w14:val="none"/>
-        </w:rPr>
-      </w:pPr>
-      <w:r>
-        <w:rPr>
-          <w:rFonts w:ascii="Apple Color Emoji" w:eastAsia="Times New Roman" w:hAnsi="Apple Color Emoji" w:cs="Apple Color Emoji"/>
-          <w:kern w:val="0"/>
-          <w14:ligatures w14:val="none"/>
-        </w:rPr>
-        <w:t>✅</w:t>
-      </w:r>
-      <w:r>
-        <w:rPr>
-          <w:rFonts w:ascii="Times New Roman" w:eastAsia="Times New Roman" w:hAnsi="Times New Roman" w:cs="Times New Roman"/>
-          <w:kern w:val="0"/>
-          <w14:ligatures w14:val="none"/>
-        </w:rPr>
-        <w:t xml:space="preserve"> Controlled.</w:t>
-      </w:r>
-    </w:p>
-    <w:p>
-      <w:pPr>
-        <w:spacing w:before="100" w:beforeAutospacing="1" w:after="100" w:afterAutospacing="1" w:line="240" w:lineRule="auto"/>
-        <w:rPr>
-          <w:rFonts w:ascii="Times New Roman" w:eastAsia="Times New Roman" w:hAnsi="Times New Roman" w:cs="Times New Roman"/>
-          <w:kern w:val="0"/>
-          <w14:ligatures w14:val="none"/>
-        </w:rPr>
-      </w:pPr>
-      <w:r>
-        <w:rPr>
-          <w:rFonts w:ascii="Apple Color Emoji" w:eastAsia="Times New Roman" w:hAnsi="Apple Color Emoji" w:cs="Apple Color Emoji"/>
-          <w:kern w:val="0"/>
-          <w14:ligatures w14:val="none"/>
-        </w:rPr>
-        <w:t>✅</w:t>
-      </w:r>
-      <w:r>
-        <w:rPr>
-          <w:rFonts w:ascii="Times New Roman" w:eastAsia="Times New Roman" w:hAnsi="Times New Roman" w:cs="Times New Roman"/>
-          <w:kern w:val="0"/>
-          <w14:ligatures w14:val="none"/>
-        </w:rPr>
-        <w:t xml:space="preserve"> Professional.</w:t>
       </w:r>
     </w:p>
     <w:p/>

</xml_diff>